<commit_message>
Conitinue Audittrail Document revision Archive retention 2
</commit_message>
<xml_diff>
--- a/app/template_az.docx
+++ b/app/template_az.docx
@@ -47,12 +47,17 @@
         <w:tc>
           <w:tcPr>
             <w:tcW w:w="2749" w:type="dxa"/>
-          </w:tcPr>
-          <w:p>
-            <w:pPr>
-              <w:spacing w:after="0" w:line="240" w:lineRule="auto"/>
-              <w:ind w:left="69" w:right="69"/>
-              <w:jc w:val="center"/>
+            <w:vAlign w:val="center"/>
+          </w:tcPr>
+          <w:p>
+            <w:pPr>
+              <w:spacing w:after="0" w:line="240" w:lineRule="auto"/>
+              <w:ind w:left="69" w:right="69"/>
+              <w:jc w:val="center"/>
+              <w:rPr>
+                <w:sz w:val="19"/>
+                <w:szCs w:val="20"/>
+              </w:rPr>
             </w:pPr>
             <w:r>
               <w:rPr>
@@ -60,7 +65,8 @@
                 <w:b/>
                 <w:bCs/>
                 <w:color w:val="000000"/>
-                <w:sz w:val="21"/>
+                <w:sz w:val="19"/>
+                <w:szCs w:val="20"/>
               </w:rPr>
               <w:t>${</w:t>
             </w:r>
@@ -71,7 +77,8 @@
                 <w:b/>
                 <w:bCs/>
                 <w:color w:val="000000"/>
-                <w:sz w:val="21"/>
+                <w:sz w:val="19"/>
+                <w:szCs w:val="20"/>
               </w:rPr>
               <w:t>barcode</w:t>
             </w:r>
@@ -82,15 +89,18 @@
                 <w:b/>
                 <w:bCs/>
                 <w:color w:val="000000"/>
-                <w:sz w:val="21"/>
-              </w:rPr>
-              <w:t>}</w:t>
-            </w:r>
-            <w:r>
-              <w:rPr>
-                <w:b/>
-                <w:bCs/>
-                <w:color w:val="000000"/>
+                <w:sz w:val="19"/>
+                <w:szCs w:val="20"/>
+              </w:rPr>
+              <w:t>}</w:t>
+            </w:r>
+            <w:r>
+              <w:rPr>
+                <w:b/>
+                <w:bCs/>
+                <w:color w:val="000000"/>
+                <w:sz w:val="19"/>
+                <w:szCs w:val="20"/>
               </w:rPr>
               <w:t xml:space="preserve"> </w:t>
             </w:r>
@@ -99,6 +109,7 @@
         <w:tc>
           <w:tcPr>
             <w:tcW w:w="2749" w:type="dxa"/>
+            <w:vAlign w:val="center"/>
           </w:tcPr>
           <w:p>
             <w:pPr>
@@ -155,6 +166,7 @@
         <w:tc>
           <w:tcPr>
             <w:tcW w:w="2749" w:type="dxa"/>
+            <w:vAlign w:val="center"/>
           </w:tcPr>
           <w:p>
             <w:pPr>
@@ -211,6 +223,7 @@
         <w:tc>
           <w:tcPr>
             <w:tcW w:w="2748" w:type="dxa"/>
+            <w:vAlign w:val="center"/>
           </w:tcPr>
           <w:p>
             <w:pPr>
@@ -273,6 +286,7 @@
         <w:tc>
           <w:tcPr>
             <w:tcW w:w="2749" w:type="dxa"/>
+            <w:vAlign w:val="center"/>
           </w:tcPr>
           <w:p>
             <w:pPr>
@@ -329,6 +343,7 @@
         <w:tc>
           <w:tcPr>
             <w:tcW w:w="2749" w:type="dxa"/>
+            <w:vAlign w:val="center"/>
           </w:tcPr>
           <w:p>
             <w:pPr>
@@ -385,6 +400,7 @@
         <w:tc>
           <w:tcPr>
             <w:tcW w:w="2749" w:type="dxa"/>
+            <w:vAlign w:val="center"/>
           </w:tcPr>
           <w:p>
             <w:pPr>
@@ -441,6 +457,7 @@
         <w:tc>
           <w:tcPr>
             <w:tcW w:w="2748" w:type="dxa"/>
+            <w:vAlign w:val="center"/>
           </w:tcPr>
           <w:p>
             <w:pPr>
@@ -503,6 +520,7 @@
         <w:tc>
           <w:tcPr>
             <w:tcW w:w="2749" w:type="dxa"/>
+            <w:vAlign w:val="center"/>
           </w:tcPr>
           <w:p>
             <w:pPr>
@@ -559,6 +577,7 @@
         <w:tc>
           <w:tcPr>
             <w:tcW w:w="2749" w:type="dxa"/>
+            <w:vAlign w:val="center"/>
           </w:tcPr>
           <w:p>
             <w:pPr>
@@ -615,6 +634,7 @@
         <w:tc>
           <w:tcPr>
             <w:tcW w:w="2749" w:type="dxa"/>
+            <w:vAlign w:val="center"/>
           </w:tcPr>
           <w:p>
             <w:pPr>
@@ -671,6 +691,7 @@
         <w:tc>
           <w:tcPr>
             <w:tcW w:w="2748" w:type="dxa"/>
+            <w:vAlign w:val="center"/>
           </w:tcPr>
           <w:p>
             <w:pPr>
@@ -733,6 +754,7 @@
         <w:tc>
           <w:tcPr>
             <w:tcW w:w="2749" w:type="dxa"/>
+            <w:vAlign w:val="center"/>
           </w:tcPr>
           <w:p>
             <w:pPr>
@@ -789,6 +811,7 @@
         <w:tc>
           <w:tcPr>
             <w:tcW w:w="2749" w:type="dxa"/>
+            <w:vAlign w:val="center"/>
           </w:tcPr>
           <w:p>
             <w:pPr>
@@ -845,6 +868,7 @@
         <w:tc>
           <w:tcPr>
             <w:tcW w:w="2749" w:type="dxa"/>
+            <w:vAlign w:val="center"/>
           </w:tcPr>
           <w:p>
             <w:pPr>
@@ -901,6 +925,7 @@
         <w:tc>
           <w:tcPr>
             <w:tcW w:w="2748" w:type="dxa"/>
+            <w:vAlign w:val="center"/>
           </w:tcPr>
           <w:p>
             <w:pPr>
@@ -963,6 +988,7 @@
         <w:tc>
           <w:tcPr>
             <w:tcW w:w="2749" w:type="dxa"/>
+            <w:vAlign w:val="center"/>
           </w:tcPr>
           <w:p>
             <w:pPr>
@@ -1019,6 +1045,7 @@
         <w:tc>
           <w:tcPr>
             <w:tcW w:w="2749" w:type="dxa"/>
+            <w:vAlign w:val="center"/>
           </w:tcPr>
           <w:p>
             <w:pPr>
@@ -1075,6 +1102,7 @@
         <w:tc>
           <w:tcPr>
             <w:tcW w:w="2749" w:type="dxa"/>
+            <w:vAlign w:val="center"/>
           </w:tcPr>
           <w:p>
             <w:pPr>
@@ -1131,6 +1159,7 @@
         <w:tc>
           <w:tcPr>
             <w:tcW w:w="2748" w:type="dxa"/>
+            <w:vAlign w:val="center"/>
           </w:tcPr>
           <w:p>
             <w:pPr>
@@ -1193,6 +1222,7 @@
         <w:tc>
           <w:tcPr>
             <w:tcW w:w="2749" w:type="dxa"/>
+            <w:vAlign w:val="center"/>
           </w:tcPr>
           <w:p>
             <w:pPr>
@@ -1249,6 +1279,7 @@
         <w:tc>
           <w:tcPr>
             <w:tcW w:w="2749" w:type="dxa"/>
+            <w:vAlign w:val="center"/>
           </w:tcPr>
           <w:p>
             <w:pPr>
@@ -1305,6 +1336,7 @@
         <w:tc>
           <w:tcPr>
             <w:tcW w:w="2749" w:type="dxa"/>
+            <w:vAlign w:val="center"/>
           </w:tcPr>
           <w:p>
             <w:pPr>
@@ -1361,6 +1393,7 @@
         <w:tc>
           <w:tcPr>
             <w:tcW w:w="2748" w:type="dxa"/>
+            <w:vAlign w:val="center"/>
           </w:tcPr>
           <w:p>
             <w:pPr>
@@ -1423,6 +1456,7 @@
         <w:tc>
           <w:tcPr>
             <w:tcW w:w="2749" w:type="dxa"/>
+            <w:vAlign w:val="center"/>
           </w:tcPr>
           <w:p>
             <w:pPr>
@@ -1479,6 +1513,7 @@
         <w:tc>
           <w:tcPr>
             <w:tcW w:w="2749" w:type="dxa"/>
+            <w:vAlign w:val="center"/>
           </w:tcPr>
           <w:p>
             <w:pPr>
@@ -1535,6 +1570,7 @@
         <w:tc>
           <w:tcPr>
             <w:tcW w:w="2749" w:type="dxa"/>
+            <w:vAlign w:val="center"/>
           </w:tcPr>
           <w:p>
             <w:pPr>
@@ -1591,6 +1627,7 @@
         <w:tc>
           <w:tcPr>
             <w:tcW w:w="2748" w:type="dxa"/>
+            <w:vAlign w:val="center"/>
           </w:tcPr>
           <w:p>
             <w:pPr>
@@ -1653,6 +1690,7 @@
         <w:tc>
           <w:tcPr>
             <w:tcW w:w="2749" w:type="dxa"/>
+            <w:vAlign w:val="center"/>
           </w:tcPr>
           <w:p>
             <w:pPr>
@@ -1709,6 +1747,7 @@
         <w:tc>
           <w:tcPr>
             <w:tcW w:w="2749" w:type="dxa"/>
+            <w:vAlign w:val="center"/>
           </w:tcPr>
           <w:p>
             <w:pPr>
@@ -1765,6 +1804,7 @@
         <w:tc>
           <w:tcPr>
             <w:tcW w:w="2749" w:type="dxa"/>
+            <w:vAlign w:val="center"/>
           </w:tcPr>
           <w:p>
             <w:pPr>
@@ -1821,6 +1861,7 @@
         <w:tc>
           <w:tcPr>
             <w:tcW w:w="2748" w:type="dxa"/>
+            <w:vAlign w:val="center"/>
           </w:tcPr>
           <w:p>
             <w:pPr>
@@ -1883,6 +1924,7 @@
         <w:tc>
           <w:tcPr>
             <w:tcW w:w="2749" w:type="dxa"/>
+            <w:vAlign w:val="center"/>
           </w:tcPr>
           <w:p>
             <w:pPr>
@@ -1939,6 +1981,7 @@
         <w:tc>
           <w:tcPr>
             <w:tcW w:w="2749" w:type="dxa"/>
+            <w:vAlign w:val="center"/>
           </w:tcPr>
           <w:p>
             <w:pPr>
@@ -1995,6 +2038,7 @@
         <w:tc>
           <w:tcPr>
             <w:tcW w:w="2749" w:type="dxa"/>
+            <w:vAlign w:val="center"/>
           </w:tcPr>
           <w:p>
             <w:pPr>
@@ -2051,6 +2095,7 @@
         <w:tc>
           <w:tcPr>
             <w:tcW w:w="2748" w:type="dxa"/>
+            <w:vAlign w:val="center"/>
           </w:tcPr>
           <w:p>
             <w:pPr>
@@ -2113,6 +2158,7 @@
         <w:tc>
           <w:tcPr>
             <w:tcW w:w="2749" w:type="dxa"/>
+            <w:vAlign w:val="center"/>
           </w:tcPr>
           <w:p>
             <w:pPr>
@@ -2169,6 +2215,7 @@
         <w:tc>
           <w:tcPr>
             <w:tcW w:w="2749" w:type="dxa"/>
+            <w:vAlign w:val="center"/>
           </w:tcPr>
           <w:p>
             <w:pPr>
@@ -2225,6 +2272,7 @@
         <w:tc>
           <w:tcPr>
             <w:tcW w:w="2749" w:type="dxa"/>
+            <w:vAlign w:val="center"/>
           </w:tcPr>
           <w:p>
             <w:pPr>
@@ -2281,6 +2329,7 @@
         <w:tc>
           <w:tcPr>
             <w:tcW w:w="2748" w:type="dxa"/>
+            <w:vAlign w:val="center"/>
           </w:tcPr>
           <w:p>
             <w:pPr>
@@ -2343,6 +2392,7 @@
         <w:tc>
           <w:tcPr>
             <w:tcW w:w="2749" w:type="dxa"/>
+            <w:vAlign w:val="center"/>
           </w:tcPr>
           <w:p>
             <w:pPr>
@@ -2390,6 +2440,7 @@
         <w:tc>
           <w:tcPr>
             <w:tcW w:w="2749" w:type="dxa"/>
+            <w:vAlign w:val="center"/>
           </w:tcPr>
           <w:p>
             <w:pPr>
@@ -2437,6 +2488,7 @@
         <w:tc>
           <w:tcPr>
             <w:tcW w:w="2749" w:type="dxa"/>
+            <w:vAlign w:val="center"/>
           </w:tcPr>
           <w:p>
             <w:pPr>
@@ -2484,6 +2536,7 @@
         <w:tc>
           <w:tcPr>
             <w:tcW w:w="2748" w:type="dxa"/>
+            <w:vAlign w:val="center"/>
           </w:tcPr>
           <w:p>
             <w:pPr>

</xml_diff>